<commit_message>
tdf#133457 DOCX import: fix Frame position
Fix default vertical frame alignment.
regression caused by commit f5636817e7677a3081263df9004940a7d5ac54af
(tdf#112287 DOCX frame import: fix default vAnchor).

Co-author: Attila Bakos (NISZ)
Change-Id: I6fe16ff274d6a2fa4a335c7790ecd0f01641a6fb
</commit_message>
<xml_diff>
--- a/sw/qa/extras/ooxmlexport/data/tdf112287.docx
+++ b/sw/qa/extras/ooxmlexport/data/tdf112287.docx
@@ -2,13 +2,10 @@
 <file path=word/document.xml><?xml version="1.0" encoding="utf-8"?>
 <w:document xmlns:wpc="http://schemas.microsoft.com/office/word/2010/wordprocessingCanvas" xmlns:cx="http://schemas.microsoft.com/office/drawing/2014/chartex" xmlns:cx1="http://schemas.microsoft.com/office/drawing/2015/9/8/chartex" xmlns:mc="http://schemas.openxmlformats.org/markup-compatibility/2006" xmlns:o="urn:schemas-microsoft-com:office:office" xmlns:r="http://schemas.openxmlformats.org/officeDocument/2006/relationships" xmlns:m="http://schemas.openxmlformats.org/officeDocument/2006/math" xmlns:v="urn:schemas-microsoft-com:vml" xmlns:wp14="http://schemas.microsoft.com/office/word/2010/wordprocessingDrawing" xmlns:wp="http://schemas.openxmlformats.org/drawingml/2006/wordprocessingDrawing" xmlns:w10="urn:schemas-microsoft-com:office:word" xmlns:w="http://schemas.openxmlformats.org/wordprocessingml/2006/main" xmlns:w14="http://schemas.microsoft.com/office/word/2010/wordml" xmlns:w15="http://schemas.microsoft.com/office/word/2012/wordml" xmlns:w16se="http://schemas.microsoft.com/office/word/2015/wordml/symex" xmlns:wpg="http://schemas.microsoft.com/office/word/2010/wordprocessingGroup" xmlns:wpi="http://schemas.microsoft.com/office/word/2010/wordprocessingInk" xmlns:wne="http://schemas.microsoft.com/office/word/2006/wordml" xmlns:wps="http://schemas.microsoft.com/office/word/2010/wordprocessingShape" mc:Ignorable="w14 w15 w16se wp14">
   <w:body>
-    <w:p>
-      <w:bookmarkStart w:id="0" w:name="_GoBack"/>
-      <w:bookmarkEnd w:id="0"/>
-    </w:p>
+    <w:p/>
     <w:p>
       <w:pPr>
-        <w:framePr w:w="7127" w:h="2313" w:hRule="exact" w:wrap="around" w:hAnchor="page" w:xAlign="center" w:yAlign="bottom"/>
+        <w:framePr w:w="7127" w:h="2313" w:hRule="exact" w:wrap="notBeside" w:hAnchor="page" w:xAlign="center" w:yAlign="bottom"/>
         <w:pBdr>
           <w:top w:val="single" w:sz="4" w:space="1" w:color="auto"/>
           <w:left w:val="single" w:sz="4" w:space="4" w:color="auto"/>
@@ -16,6 +13,7 @@
           <w:right w:val="single" w:sz="4" w:space="4" w:color="auto"/>
         </w:pBdr>
       </w:pPr>
+      <w:bookmarkStart w:id="0" w:name="_GoBack"/>
       <w:r>
         <w:t xml:space="preserve">Text </w:t>
       </w:r>
@@ -25,6 +23,7 @@
       </w:r>
       <w:bookmarkStart w:id="1" w:name="_GoBack1"/>
       <w:bookmarkEnd w:id="1"/>
+      <w:bookmarkEnd w:id="0"/>
       <w:proofErr w:type="spellEnd"/>
     </w:p>
     <w:sectPr>

</xml_diff>

<commit_message>
tdf#133457 DOCX import: fix frame position regression
caused by commit f5636817e7677a3081263df9004940a7d5ac54af
(tdf#112287 DOCX frame import: fix default vAnchor).

Co-authored-by: Attila Bakos (NISZ)

Change-Id: I6fe16ff274d6a2fa4a335c7790ecd0f01641a6fb
</commit_message>
<xml_diff>
--- a/sw/qa/extras/ooxmlexport/data/tdf112287.docx
+++ b/sw/qa/extras/ooxmlexport/data/tdf112287.docx
@@ -2,13 +2,10 @@
 <file path=word/document.xml><?xml version="1.0" encoding="utf-8"?>
 <w:document xmlns:wpc="http://schemas.microsoft.com/office/word/2010/wordprocessingCanvas" xmlns:cx="http://schemas.microsoft.com/office/drawing/2014/chartex" xmlns:cx1="http://schemas.microsoft.com/office/drawing/2015/9/8/chartex" xmlns:mc="http://schemas.openxmlformats.org/markup-compatibility/2006" xmlns:o="urn:schemas-microsoft-com:office:office" xmlns:r="http://schemas.openxmlformats.org/officeDocument/2006/relationships" xmlns:m="http://schemas.openxmlformats.org/officeDocument/2006/math" xmlns:v="urn:schemas-microsoft-com:vml" xmlns:wp14="http://schemas.microsoft.com/office/word/2010/wordprocessingDrawing" xmlns:wp="http://schemas.openxmlformats.org/drawingml/2006/wordprocessingDrawing" xmlns:w10="urn:schemas-microsoft-com:office:word" xmlns:w="http://schemas.openxmlformats.org/wordprocessingml/2006/main" xmlns:w14="http://schemas.microsoft.com/office/word/2010/wordml" xmlns:w15="http://schemas.microsoft.com/office/word/2012/wordml" xmlns:w16se="http://schemas.microsoft.com/office/word/2015/wordml/symex" xmlns:wpg="http://schemas.microsoft.com/office/word/2010/wordprocessingGroup" xmlns:wpi="http://schemas.microsoft.com/office/word/2010/wordprocessingInk" xmlns:wne="http://schemas.microsoft.com/office/word/2006/wordml" xmlns:wps="http://schemas.microsoft.com/office/word/2010/wordprocessingShape" mc:Ignorable="w14 w15 w16se wp14">
   <w:body>
-    <w:p>
-      <w:bookmarkStart w:id="0" w:name="_GoBack"/>
-      <w:bookmarkEnd w:id="0"/>
-    </w:p>
+    <w:p/>
     <w:p>
       <w:pPr>
-        <w:framePr w:w="7127" w:h="2313" w:hRule="exact" w:wrap="around" w:hAnchor="page" w:xAlign="center" w:yAlign="bottom"/>
+        <w:framePr w:w="7127" w:h="2313" w:hRule="exact" w:wrap="notBeside" w:hAnchor="page" w:xAlign="center" w:yAlign="bottom"/>
         <w:pBdr>
           <w:top w:val="single" w:sz="4" w:space="1" w:color="auto"/>
           <w:left w:val="single" w:sz="4" w:space="4" w:color="auto"/>
@@ -16,6 +13,7 @@
           <w:right w:val="single" w:sz="4" w:space="4" w:color="auto"/>
         </w:pBdr>
       </w:pPr>
+      <w:bookmarkStart w:id="0" w:name="_GoBack"/>
       <w:r>
         <w:t xml:space="preserve">Text </w:t>
       </w:r>
@@ -25,6 +23,7 @@
       </w:r>
       <w:bookmarkStart w:id="1" w:name="_GoBack1"/>
       <w:bookmarkEnd w:id="1"/>
+      <w:bookmarkEnd w:id="0"/>
       <w:proofErr w:type="spellEnd"/>
     </w:p>
     <w:sectPr>

</xml_diff>